<commit_message>
unique bst 2 95
</commit_message>
<xml_diff>
--- a/CodeLearning_DFPC3/LCQuestion51to100.docx
+++ b/CodeLearning_DFPC3/LCQuestion51to100.docx
@@ -79,12 +79,14 @@
         </w:rPr>
         <w:t>比如</w:t>
       </w:r>
+      <w:proofErr w:type="spellStart"/>
       <w:r>
         <w:rPr>
           <w:rFonts w:hint="eastAsia"/>
         </w:rPr>
         <w:t>i</w:t>
       </w:r>
+      <w:proofErr w:type="spellEnd"/>
       <w:r>
         <w:rPr>
           <w:rFonts w:hint="eastAsia"/>
@@ -164,8 +166,13 @@
         <w:pStyle w:val="Heading3"/>
       </w:pPr>
       <w:r>
-        <w:t>53 Maximum SubArray</w:t>
-      </w:r>
+        <w:t xml:space="preserve">53 Maximum </w:t>
+      </w:r>
+      <w:proofErr w:type="spellStart"/>
+      <w:r>
+        <w:t>SubArray</w:t>
+      </w:r>
+      <w:proofErr w:type="spellEnd"/>
     </w:p>
     <w:p>
       <w:r>
@@ -192,12 +199,14 @@
         </w:rPr>
         <w:t>可能是</w:t>
       </w:r>
+      <w:proofErr w:type="spellStart"/>
       <w:r>
         <w:rPr>
           <w:rFonts w:hint="eastAsia"/>
         </w:rPr>
         <w:t>dp</w:t>
       </w:r>
+      <w:proofErr w:type="spellEnd"/>
       <w:r>
         <w:rPr>
           <w:rFonts w:hint="eastAsia"/>
@@ -252,12 +261,21 @@
         </w:rPr>
       </w:pPr>
       <w:r>
-        <w:t>55 JumpGame</w:t>
-      </w:r>
-    </w:p>
-    <w:p>
-      <w:r>
-        <w:t xml:space="preserve">55-1  </w:t>
+        <w:t xml:space="preserve">55 </w:t>
+      </w:r>
+      <w:proofErr w:type="spellStart"/>
+      <w:r>
+        <w:t>JumpGame</w:t>
+      </w:r>
+      <w:proofErr w:type="spellEnd"/>
+    </w:p>
+    <w:p>
+      <w:r>
+        <w:t>55-</w:t>
+      </w:r>
+      <w:proofErr w:type="gramStart"/>
+      <w:r>
+        <w:t xml:space="preserve">1  </w:t>
       </w:r>
       <w:r>
         <w:rPr>
@@ -265,11 +283,20 @@
         </w:rPr>
         <w:t>在</w:t>
       </w:r>
-      <w:r>
-        <w:rPr>
-          <w:rFonts w:hint="eastAsia"/>
-        </w:rPr>
-        <w:t xml:space="preserve">whileloop </w:t>
+      <w:proofErr w:type="spellStart"/>
+      <w:r>
+        <w:rPr>
+          <w:rFonts w:hint="eastAsia"/>
+        </w:rPr>
+        <w:t>whileloop</w:t>
+      </w:r>
+      <w:proofErr w:type="spellEnd"/>
+      <w:proofErr w:type="gramEnd"/>
+      <w:r>
+        <w:rPr>
+          <w:rFonts w:hint="eastAsia"/>
+        </w:rPr>
+        <w:t xml:space="preserve"> </w:t>
       </w:r>
       <w:r>
         <w:rPr>
@@ -277,12 +304,14 @@
         </w:rPr>
         <w:t>中不断调整</w:t>
       </w:r>
+      <w:proofErr w:type="spellStart"/>
       <w:r>
         <w:rPr>
           <w:rFonts w:hint="eastAsia"/>
         </w:rPr>
         <w:t>curMax</w:t>
       </w:r>
+      <w:proofErr w:type="spellEnd"/>
       <w:r>
         <w:rPr>
           <w:rFonts w:hint="eastAsia"/>
@@ -361,12 +390,14 @@
         </w:rPr>
         <w:t>遍历</w:t>
       </w:r>
+      <w:proofErr w:type="spellStart"/>
       <w:r>
         <w:rPr>
           <w:rFonts w:hint="eastAsia"/>
         </w:rPr>
         <w:t>treeMap</w:t>
       </w:r>
+      <w:proofErr w:type="spellEnd"/>
       <w:r>
         <w:rPr>
           <w:rFonts w:hint="eastAsia"/>
@@ -400,7 +431,21 @@
         <w:rPr>
           <w:rFonts w:hint="eastAsia"/>
         </w:rPr>
-        <w:t xml:space="preserve"> treeMap </w:t>
+        <w:t xml:space="preserve"> </w:t>
+      </w:r>
+      <w:proofErr w:type="spellStart"/>
+      <w:r>
+        <w:rPr>
+          <w:rFonts w:hint="eastAsia"/>
+        </w:rPr>
+        <w:t>treeMap</w:t>
+      </w:r>
+      <w:proofErr w:type="spellEnd"/>
+      <w:r>
+        <w:rPr>
+          <w:rFonts w:hint="eastAsia"/>
+        </w:rPr>
+        <w:t xml:space="preserve"> </w:t>
       </w:r>
       <w:r>
         <w:rPr>
@@ -416,24 +461,51 @@
       </w:r>
     </w:p>
     <w:p>
+      <w:proofErr w:type="spellStart"/>
+      <w:proofErr w:type="gramStart"/>
       <w:r>
         <w:rPr>
           <w:rFonts w:hint="eastAsia"/>
         </w:rPr>
         <w:t>ceilingEntry</w:t>
       </w:r>
-      <w:r>
-        <w:t>(K key) return a key-value mapping associated with the least key greater than or equal to the given key, or null if there is no such key</w:t>
-      </w:r>
-    </w:p>
-    <w:p>
-      <w:r>
-        <w:t>ceilingKey(K key) return the least key greater than or equal to the given key, or null if there is no such key</w:t>
-      </w:r>
-    </w:p>
-    <w:p>
-      <w:r>
-        <w:t>firstEntry()</w:t>
+      <w:proofErr w:type="spellEnd"/>
+      <w:r>
+        <w:t>(</w:t>
+      </w:r>
+      <w:proofErr w:type="gramEnd"/>
+      <w:r>
+        <w:t>K key) return a key-value mapping associated with the least key greater than or equal to the given key, or null if there is no such key</w:t>
+      </w:r>
+    </w:p>
+    <w:p>
+      <w:proofErr w:type="spellStart"/>
+      <w:proofErr w:type="gramStart"/>
+      <w:r>
+        <w:t>ceilingKey</w:t>
+      </w:r>
+      <w:proofErr w:type="spellEnd"/>
+      <w:r>
+        <w:t>(</w:t>
+      </w:r>
+      <w:proofErr w:type="gramEnd"/>
+      <w:r>
+        <w:t>K key) return the least key greater than or equal to the given key, or null if there is no such key</w:t>
+      </w:r>
+    </w:p>
+    <w:p>
+      <w:proofErr w:type="spellStart"/>
+      <w:proofErr w:type="gramStart"/>
+      <w:r>
+        <w:t>firstEntry</w:t>
+      </w:r>
+      <w:proofErr w:type="spellEnd"/>
+      <w:r>
+        <w:t>(</w:t>
+      </w:r>
+      <w:proofErr w:type="gramEnd"/>
+      <w:r>
+        <w:t>)</w:t>
       </w:r>
       <w:r>
         <w:t xml:space="preserve"> return the first(lowest) key currently in this map</w:t>
@@ -456,11 +528,35 @@
         <w:rPr>
           <w:rFonts w:hint="eastAsia"/>
         </w:rPr>
-        <w:t xml:space="preserve"> Collections.sort(collection name, new Comparator&lt;</w:t>
-      </w:r>
+        <w:t xml:space="preserve"> </w:t>
+      </w:r>
+      <w:proofErr w:type="spellStart"/>
+      <w:proofErr w:type="gramStart"/>
+      <w:r>
+        <w:rPr>
+          <w:rFonts w:hint="eastAsia"/>
+        </w:rPr>
+        <w:t>Collections.sort</w:t>
+      </w:r>
+      <w:proofErr w:type="spellEnd"/>
+      <w:r>
+        <w:rPr>
+          <w:rFonts w:hint="eastAsia"/>
+        </w:rPr>
+        <w:t>(</w:t>
+      </w:r>
+      <w:proofErr w:type="gramEnd"/>
+      <w:r>
+        <w:rPr>
+          <w:rFonts w:hint="eastAsia"/>
+        </w:rPr>
+        <w:t>collection name, new Comparator&lt;</w:t>
+      </w:r>
+      <w:proofErr w:type="spellStart"/>
       <w:r>
         <w:t>ColectionGenericType</w:t>
       </w:r>
+      <w:proofErr w:type="spellEnd"/>
       <w:r>
         <w:rPr>
           <w:rFonts w:hint="eastAsia"/>
@@ -477,8 +573,37 @@
       </w:r>
     </w:p>
     <w:p>
-      <w:r>
-        <w:t>public int compare(GenericType g1, GenericType g2)</w:t>
+      <w:proofErr w:type="gramStart"/>
+      <w:r>
+        <w:t>public</w:t>
+      </w:r>
+      <w:proofErr w:type="gramEnd"/>
+      <w:r>
+        <w:t xml:space="preserve"> </w:t>
+      </w:r>
+      <w:proofErr w:type="spellStart"/>
+      <w:r>
+        <w:t>int</w:t>
+      </w:r>
+      <w:proofErr w:type="spellEnd"/>
+      <w:r>
+        <w:t xml:space="preserve"> compare(</w:t>
+      </w:r>
+      <w:proofErr w:type="spellStart"/>
+      <w:r>
+        <w:t>GenericType</w:t>
+      </w:r>
+      <w:proofErr w:type="spellEnd"/>
+      <w:r>
+        <w:t xml:space="preserve"> g1, </w:t>
+      </w:r>
+      <w:proofErr w:type="spellStart"/>
+      <w:r>
+        <w:t>GenericType</w:t>
+      </w:r>
+      <w:proofErr w:type="spellEnd"/>
+      <w:r>
+        <w:t xml:space="preserve"> g2)</w:t>
       </w:r>
     </w:p>
     <w:p>
@@ -561,7 +686,15 @@
         <w:pStyle w:val="Heading3"/>
       </w:pPr>
       <w:r>
-        <w:t>58 Length Of Last Word</w:t>
+        <w:t xml:space="preserve">58 Length </w:t>
+      </w:r>
+      <w:proofErr w:type="gramStart"/>
+      <w:r>
+        <w:t>Of</w:t>
+      </w:r>
+      <w:proofErr w:type="gramEnd"/>
+      <w:r>
+        <w:t xml:space="preserve"> Last Word</w:t>
       </w:r>
     </w:p>
     <w:p>
@@ -614,7 +747,23 @@
     </w:p>
     <w:p>
       <w:r>
-        <w:t xml:space="preserve">60-1 boolean digits = new Boolean[9]; </w:t>
+        <w:t xml:space="preserve">60-1 </w:t>
+      </w:r>
+      <w:proofErr w:type="spellStart"/>
+      <w:r>
+        <w:t>boolean</w:t>
+      </w:r>
+      <w:proofErr w:type="spellEnd"/>
+      <w:r>
+        <w:t xml:space="preserve"> digits = new </w:t>
+      </w:r>
+      <w:proofErr w:type="gramStart"/>
+      <w:r>
+        <w:t>Boolean[</w:t>
+      </w:r>
+      <w:proofErr w:type="gramEnd"/>
+      <w:r>
+        <w:t xml:space="preserve">9]; </w:t>
       </w:r>
       <w:r>
         <w:rPr>
@@ -637,8 +786,16 @@
         <w:rPr>
           <w:rFonts w:hint="eastAsia"/>
         </w:rPr>
-        <w:t>k--  revisit</w:t>
-      </w:r>
+        <w:t>k</w:t>
+      </w:r>
+      <w:proofErr w:type="gramStart"/>
+      <w:r>
+        <w:rPr>
+          <w:rFonts w:hint="eastAsia"/>
+        </w:rPr>
+        <w:t>--  revisit</w:t>
+      </w:r>
+      <w:proofErr w:type="gramEnd"/>
       <w:r>
         <w:rPr>
           <w:rFonts w:hint="eastAsia"/>
@@ -683,12 +840,14 @@
         </w:rPr>
         <w:t>可以用</w:t>
       </w:r>
+      <w:proofErr w:type="spellStart"/>
       <w:r>
         <w:rPr>
           <w:rFonts w:hint="eastAsia"/>
         </w:rPr>
         <w:t>arraylist</w:t>
       </w:r>
+      <w:proofErr w:type="spellEnd"/>
       <w:r>
         <w:rPr>
           <w:rFonts w:hint="eastAsia"/>
@@ -740,7 +899,15 @@
         <w:t>arr</w:t>
       </w:r>
       <w:r>
-        <w:t>ay[i]</w:t>
+        <w:t>ay[</w:t>
+      </w:r>
+      <w:proofErr w:type="spellStart"/>
+      <w:r>
+        <w:t>i</w:t>
+      </w:r>
+      <w:proofErr w:type="spellEnd"/>
+      <w:r>
+        <w:t>]</w:t>
       </w:r>
       <w:r>
         <w:rPr>
@@ -755,7 +922,15 @@
         <w:t xml:space="preserve"> array</w:t>
       </w:r>
       <w:r>
-        <w:t>[i+1] = (i+1)*array[i] !!!</w:t>
+        <w:t>[i+1] = (i+1)*array[</w:t>
+      </w:r>
+      <w:proofErr w:type="spellStart"/>
+      <w:r>
+        <w:t>i</w:t>
+      </w:r>
+      <w:proofErr w:type="spellEnd"/>
+      <w:r>
+        <w:t>] !!!</w:t>
       </w:r>
     </w:p>
     <w:p>
@@ -809,12 +984,14 @@
         </w:rPr>
         <w:t>解法，</w:t>
       </w:r>
+      <w:proofErr w:type="spellStart"/>
       <w:r>
         <w:rPr>
           <w:rFonts w:hint="eastAsia"/>
         </w:rPr>
         <w:t>dp</w:t>
       </w:r>
+      <w:proofErr w:type="spellEnd"/>
       <w:r>
         <w:rPr>
           <w:rFonts w:hint="eastAsia"/>
@@ -883,8 +1060,13 @@
         </w:rPr>
         <w:t>所以</w:t>
       </w:r>
-      <w:r>
-        <w:t>Leetcode solution</w:t>
+      <w:proofErr w:type="spellStart"/>
+      <w:r>
+        <w:t>Leetcode</w:t>
+      </w:r>
+      <w:proofErr w:type="spellEnd"/>
+      <w:r>
+        <w:t xml:space="preserve"> solution</w:t>
       </w:r>
       <w:r>
         <w:rPr>
@@ -920,8 +1102,15 @@
     </w:p>
     <w:p>
       <w:r>
-        <w:t>65-1 boolean</w:t>
-      </w:r>
+        <w:t xml:space="preserve">65-1 </w:t>
+      </w:r>
+      <w:proofErr w:type="spellStart"/>
+      <w:proofErr w:type="gramStart"/>
+      <w:r>
+        <w:t>boolean</w:t>
+      </w:r>
+      <w:proofErr w:type="spellEnd"/>
+      <w:proofErr w:type="gramEnd"/>
       <w:r>
         <w:rPr>
           <w:rFonts w:hint="eastAsia"/>
@@ -970,12 +1159,14 @@
         </w:rPr>
         <w:t>）。但是一个</w:t>
       </w:r>
+      <w:proofErr w:type="spellStart"/>
       <w:r>
         <w:rPr>
           <w:rFonts w:hint="eastAsia"/>
         </w:rPr>
         <w:t>boolean</w:t>
       </w:r>
+      <w:proofErr w:type="spellEnd"/>
       <w:r>
         <w:rPr>
           <w:rFonts w:hint="eastAsia"/>
@@ -1002,11 +1193,19 @@
         </w:rPr>
         <w:t>当可以使用</w:t>
       </w:r>
-      <w:r>
-        <w:rPr>
-          <w:rFonts w:hint="eastAsia"/>
-        </w:rPr>
-        <w:t xml:space="preserve">hashSet </w:t>
+      <w:proofErr w:type="spellStart"/>
+      <w:r>
+        <w:rPr>
+          <w:rFonts w:hint="eastAsia"/>
+        </w:rPr>
+        <w:t>hashSet</w:t>
+      </w:r>
+      <w:proofErr w:type="spellEnd"/>
+      <w:r>
+        <w:rPr>
+          <w:rFonts w:hint="eastAsia"/>
+        </w:rPr>
+        <w:t xml:space="preserve"> </w:t>
       </w:r>
       <w:r>
         <w:rPr>
@@ -1014,11 +1213,19 @@
         </w:rPr>
         <w:t>如果元素所有的可能性已知，可以使用</w:t>
       </w:r>
-      <w:r>
-        <w:rPr>
-          <w:rFonts w:hint="eastAsia"/>
-        </w:rPr>
-        <w:t xml:space="preserve">boolean </w:t>
+      <w:proofErr w:type="spellStart"/>
+      <w:r>
+        <w:rPr>
+          <w:rFonts w:hint="eastAsia"/>
+        </w:rPr>
+        <w:t>boolean</w:t>
+      </w:r>
+      <w:proofErr w:type="spellEnd"/>
+      <w:r>
+        <w:rPr>
+          <w:rFonts w:hint="eastAsia"/>
+        </w:rPr>
+        <w:t xml:space="preserve"> </w:t>
       </w:r>
       <w:r>
         <w:rPr>
@@ -1026,12 +1233,14 @@
         </w:rPr>
         <w:t>变量。变量的个数就是所有可能</w:t>
       </w:r>
+      <w:proofErr w:type="spellStart"/>
       <w:r>
         <w:rPr>
           <w:rFonts w:hint="eastAsia"/>
         </w:rPr>
         <w:t>hashSet</w:t>
       </w:r>
+      <w:proofErr w:type="spellEnd"/>
       <w:r>
         <w:rPr>
           <w:rFonts w:hint="eastAsia"/>
@@ -1163,7 +1372,15 @@
     </w:p>
     <w:p>
       <w:r>
-        <w:t>66-3 Offical Solution</w:t>
+        <w:t xml:space="preserve">66-3 </w:t>
+      </w:r>
+      <w:proofErr w:type="spellStart"/>
+      <w:r>
+        <w:t>Offical</w:t>
+      </w:r>
+      <w:proofErr w:type="spellEnd"/>
+      <w:r>
+        <w:t xml:space="preserve"> Solution</w:t>
       </w:r>
       <w:r>
         <w:rPr>
@@ -1212,8 +1429,13 @@
       <w:pPr>
         <w:pStyle w:val="Heading3"/>
       </w:pPr>
-      <w:r>
-        <w:t>67  Add Binary</w:t>
+      <w:proofErr w:type="gramStart"/>
+      <w:r>
+        <w:t>67  Add</w:t>
+      </w:r>
+      <w:proofErr w:type="gramEnd"/>
+      <w:r>
+        <w:t xml:space="preserve"> Binary</w:t>
       </w:r>
     </w:p>
     <w:p>
@@ -1226,14 +1448,20 @@
     </w:p>
     <w:p>
       <w:r>
-        <w:t>67-1 StringBuilder</w:t>
-      </w:r>
+        <w:t xml:space="preserve">67-1 </w:t>
+      </w:r>
+      <w:proofErr w:type="spellStart"/>
+      <w:r>
+        <w:t>StringBuilder</w:t>
+      </w:r>
+      <w:proofErr w:type="spellEnd"/>
       <w:r>
         <w:rPr>
           <w:rFonts w:hint="eastAsia"/>
         </w:rPr>
         <w:t xml:space="preserve"> </w:t>
       </w:r>
+      <w:proofErr w:type="gramStart"/>
       <w:r>
         <w:rPr>
           <w:rFonts w:hint="eastAsia"/>
@@ -1247,7 +1475,11 @@
         <w:t>reverse</w:t>
       </w:r>
       <w:r>
-        <w:t>()</w:t>
+        <w:t>(</w:t>
+      </w:r>
+      <w:proofErr w:type="gramEnd"/>
+      <w:r>
+        <w:t>)</w:t>
       </w:r>
       <w:r>
         <w:rPr>
@@ -1269,8 +1501,18 @@
         </w:rPr>
         <w:t xml:space="preserve">67-2 </w:t>
       </w:r>
-      <w:r>
-        <w:t>string.charAt()</w:t>
+      <w:proofErr w:type="spellStart"/>
+      <w:proofErr w:type="gramStart"/>
+      <w:r>
+        <w:t>string.charAt</w:t>
+      </w:r>
+      <w:proofErr w:type="spellEnd"/>
+      <w:r>
+        <w:t>(</w:t>
+      </w:r>
+      <w:proofErr w:type="gramEnd"/>
+      <w:r>
+        <w:t>)</w:t>
       </w:r>
       <w:r>
         <w:rPr>
@@ -1308,13 +1550,32 @@
     </w:p>
     <w:p>
       <w:r>
-        <w:t>67-3 stringbuilder.insert(position,value);</w:t>
+        <w:t xml:space="preserve">67-3 </w:t>
+      </w:r>
+      <w:proofErr w:type="spellStart"/>
+      <w:proofErr w:type="gramStart"/>
+      <w:r>
+        <w:t>stringbuilder.insert</w:t>
+      </w:r>
+      <w:proofErr w:type="spellEnd"/>
+      <w:r>
+        <w:t>(</w:t>
+      </w:r>
+      <w:proofErr w:type="spellStart"/>
+      <w:proofErr w:type="gramEnd"/>
+      <w:r>
+        <w:t>position,value</w:t>
+      </w:r>
+      <w:proofErr w:type="spellEnd"/>
+      <w:r>
+        <w:t>);</w:t>
       </w:r>
     </w:p>
     <w:p>
       <w:r>
         <w:t xml:space="preserve">67-4 </w:t>
       </w:r>
+      <w:proofErr w:type="gramStart"/>
       <w:r>
         <w:rPr>
           <w:rFonts w:hint="eastAsia"/>
@@ -1322,7 +1583,11 @@
         <w:t>两个不同长度的数</w:t>
       </w:r>
       <w:r>
-        <w:t>(String)</w:t>
+        <w:t>(</w:t>
+      </w:r>
+      <w:proofErr w:type="gramEnd"/>
+      <w:r>
+        <w:t>String)</w:t>
       </w:r>
       <w:r>
         <w:rPr>
@@ -1369,38 +1634,167 @@
     </w:p>
     <w:p>
       <w:r>
-        <w:t xml:space="preserve">        int i = a.length() - 1, j = b.length() -1, carry = 0;</w:t>
-      </w:r>
-    </w:p>
-    <w:p>
-      <w:r>
-        <w:t xml:space="preserve">        while (i &gt;= 0 || j &gt;= 0) {</w:t>
-      </w:r>
-    </w:p>
-    <w:p>
-      <w:r>
-        <w:t xml:space="preserve">            int sum = carry;</w:t>
+        <w:t xml:space="preserve">        </w:t>
+      </w:r>
+      <w:proofErr w:type="spellStart"/>
+      <w:proofErr w:type="gramStart"/>
+      <w:r>
+        <w:t>int</w:t>
+      </w:r>
+      <w:proofErr w:type="spellEnd"/>
+      <w:proofErr w:type="gramEnd"/>
+      <w:r>
+        <w:t xml:space="preserve"> </w:t>
+      </w:r>
+      <w:proofErr w:type="spellStart"/>
+      <w:r>
+        <w:t>i</w:t>
+      </w:r>
+      <w:proofErr w:type="spellEnd"/>
+      <w:r>
+        <w:t xml:space="preserve"> = </w:t>
+      </w:r>
+      <w:proofErr w:type="spellStart"/>
+      <w:r>
+        <w:t>a.length</w:t>
+      </w:r>
+      <w:proofErr w:type="spellEnd"/>
+      <w:r>
+        <w:t xml:space="preserve">() - 1, j = </w:t>
+      </w:r>
+      <w:proofErr w:type="spellStart"/>
+      <w:r>
+        <w:t>b.length</w:t>
+      </w:r>
+      <w:proofErr w:type="spellEnd"/>
+      <w:r>
+        <w:t>() -1, carry = 0;</w:t>
+      </w:r>
+    </w:p>
+    <w:p>
+      <w:r>
+        <w:t xml:space="preserve">        </w:t>
+      </w:r>
+      <w:proofErr w:type="gramStart"/>
+      <w:r>
+        <w:t>while</w:t>
+      </w:r>
+      <w:proofErr w:type="gramEnd"/>
+      <w:r>
+        <w:t xml:space="preserve"> (</w:t>
+      </w:r>
+      <w:proofErr w:type="spellStart"/>
+      <w:r>
+        <w:t>i</w:t>
+      </w:r>
+      <w:proofErr w:type="spellEnd"/>
+      <w:r>
+        <w:t xml:space="preserve"> &gt;= 0 || j &gt;= 0) {</w:t>
+      </w:r>
+    </w:p>
+    <w:p>
+      <w:r>
+        <w:t xml:space="preserve">            </w:t>
+      </w:r>
+      <w:proofErr w:type="spellStart"/>
+      <w:proofErr w:type="gramStart"/>
+      <w:r>
+        <w:t>int</w:t>
+      </w:r>
+      <w:proofErr w:type="spellEnd"/>
+      <w:proofErr w:type="gramEnd"/>
+      <w:r>
+        <w:t xml:space="preserve"> sum = carry;</w:t>
       </w:r>
     </w:p>
     <w:p>
       <w:r>
         <w:lastRenderedPageBreak/>
-        <w:t xml:space="preserve">            if (j &gt;= 0) sum += b.charAt(j--) - '0';</w:t>
-      </w:r>
-    </w:p>
-    <w:p>
-      <w:r>
-        <w:t xml:space="preserve">            if (i &gt;= 0) sum += a.charAt(i--) - '0';</w:t>
-      </w:r>
-    </w:p>
-    <w:p>
-      <w:r>
-        <w:t xml:space="preserve">            sb.append(sum % 2);</w:t>
-      </w:r>
-    </w:p>
-    <w:p>
-      <w:r>
-        <w:t xml:space="preserve">            carry = sum / 2;</w:t>
+        <w:t xml:space="preserve">            </w:t>
+      </w:r>
+      <w:proofErr w:type="gramStart"/>
+      <w:r>
+        <w:t>if</w:t>
+      </w:r>
+      <w:proofErr w:type="gramEnd"/>
+      <w:r>
+        <w:t xml:space="preserve"> (j &gt;= 0) sum += </w:t>
+      </w:r>
+      <w:proofErr w:type="spellStart"/>
+      <w:r>
+        <w:t>b.charAt</w:t>
+      </w:r>
+      <w:proofErr w:type="spellEnd"/>
+      <w:r>
+        <w:t>(j--) - '0';</w:t>
+      </w:r>
+    </w:p>
+    <w:p>
+      <w:r>
+        <w:t xml:space="preserve">            </w:t>
+      </w:r>
+      <w:proofErr w:type="gramStart"/>
+      <w:r>
+        <w:t>if</w:t>
+      </w:r>
+      <w:proofErr w:type="gramEnd"/>
+      <w:r>
+        <w:t xml:space="preserve"> (</w:t>
+      </w:r>
+      <w:proofErr w:type="spellStart"/>
+      <w:r>
+        <w:t>i</w:t>
+      </w:r>
+      <w:proofErr w:type="spellEnd"/>
+      <w:r>
+        <w:t xml:space="preserve"> &gt;= 0) sum += </w:t>
+      </w:r>
+      <w:proofErr w:type="spellStart"/>
+      <w:r>
+        <w:t>a.charAt</w:t>
+      </w:r>
+      <w:proofErr w:type="spellEnd"/>
+      <w:r>
+        <w:t>(</w:t>
+      </w:r>
+      <w:proofErr w:type="spellStart"/>
+      <w:r>
+        <w:t>i</w:t>
+      </w:r>
+      <w:proofErr w:type="spellEnd"/>
+      <w:r>
+        <w:t>--) - '0';</w:t>
+      </w:r>
+    </w:p>
+    <w:p>
+      <w:r>
+        <w:t xml:space="preserve">            </w:t>
+      </w:r>
+      <w:proofErr w:type="spellStart"/>
+      <w:proofErr w:type="gramStart"/>
+      <w:r>
+        <w:t>sb.append</w:t>
+      </w:r>
+      <w:proofErr w:type="spellEnd"/>
+      <w:r>
+        <w:t>(</w:t>
+      </w:r>
+      <w:proofErr w:type="gramEnd"/>
+      <w:r>
+        <w:t>sum % 2);</w:t>
+      </w:r>
+    </w:p>
+    <w:p>
+      <w:r>
+        <w:t xml:space="preserve">            </w:t>
+      </w:r>
+      <w:proofErr w:type="gramStart"/>
+      <w:r>
+        <w:t>carry</w:t>
+      </w:r>
+      <w:proofErr w:type="gramEnd"/>
+      <w:r>
+        <w:t xml:space="preserve"> = sum / 2;</w:t>
       </w:r>
     </w:p>
     <w:p>
@@ -1539,7 +1933,15 @@
         <w:pStyle w:val="Heading3"/>
       </w:pPr>
       <w:r>
-        <w:t>69 Sqrt(x)</w:t>
+        <w:t xml:space="preserve">69 </w:t>
+      </w:r>
+      <w:proofErr w:type="spellStart"/>
+      <w:r>
+        <w:t>Sqrt</w:t>
+      </w:r>
+      <w:proofErr w:type="spellEnd"/>
+      <w:r>
+        <w:t>(x)</w:t>
       </w:r>
       <w:r>
         <w:rPr>
@@ -1581,11 +1983,16 @@
       <w:r>
         <w:t xml:space="preserve"> </w:t>
       </w:r>
+      <w:proofErr w:type="gramStart"/>
       <w:r>
         <w:t>i</w:t>
       </w:r>
       <w:r>
-        <w:t>f(mid&gt;x/mid) !!!</w:t>
+        <w:t>f(</w:t>
+      </w:r>
+      <w:proofErr w:type="gramEnd"/>
+      <w:r>
+        <w:t>mid&gt;x/mid) !!!</w:t>
       </w:r>
       <w:r>
         <w:rPr>
@@ -1596,7 +2003,11 @@
     </w:p>
     <w:p>
       <w:r>
-        <w:t>69-2</w:t>
+        <w:t>69-</w:t>
+      </w:r>
+      <w:proofErr w:type="gramStart"/>
+      <w:r>
+        <w:t>2</w:t>
       </w:r>
       <w:r>
         <w:t xml:space="preserve"> </w:t>
@@ -1605,7 +2016,14 @@
         <w:rPr>
           <w:rFonts w:hint="eastAsia"/>
         </w:rPr>
-        <w:t xml:space="preserve"> bit </w:t>
+        <w:t xml:space="preserve"> bit</w:t>
+      </w:r>
+      <w:proofErr w:type="gramEnd"/>
+      <w:r>
+        <w:rPr>
+          <w:rFonts w:hint="eastAsia"/>
+        </w:rPr>
+        <w:t xml:space="preserve"> </w:t>
       </w:r>
       <w:r>
         <w:t>operation</w:t>
@@ -1737,7 +2155,27 @@
           <w:sz w:val="28"/>
           <w:szCs w:val="28"/>
         </w:rPr>
-        <w:t>"/chaoyang/fan/handsome/"</w:t>
+        <w:t>"/</w:t>
+      </w:r>
+      <w:proofErr w:type="spellStart"/>
+      <w:r>
+        <w:rPr>
+          <w:rFonts w:ascii="Courier New" w:hAnsi="Courier New" w:cs="Courier New"/>
+          <w:color w:val="2A00FF"/>
+          <w:sz w:val="28"/>
+          <w:szCs w:val="28"/>
+        </w:rPr>
+        <w:t>chaoyang</w:t>
+      </w:r>
+      <w:proofErr w:type="spellEnd"/>
+      <w:r>
+        <w:rPr>
+          <w:rFonts w:ascii="Courier New" w:hAnsi="Courier New" w:cs="Courier New"/>
+          <w:color w:val="2A00FF"/>
+          <w:sz w:val="28"/>
+          <w:szCs w:val="28"/>
+        </w:rPr>
+        <w:t>/fan/handsome/"</w:t>
       </w:r>
       <w:r>
         <w:rPr>
@@ -1755,7 +2193,17 @@
           <w:sz w:val="28"/>
           <w:szCs w:val="28"/>
         </w:rPr>
-        <w:t xml:space="preserve"> split</w:t>
+        <w:t xml:space="preserve"> </w:t>
+      </w:r>
+      <w:proofErr w:type="gramStart"/>
+      <w:r>
+        <w:rPr>
+          <w:rFonts w:ascii="Courier New" w:hAnsi="Courier New" w:cs="Courier New" w:hint="eastAsia"/>
+          <w:color w:val="000000"/>
+          <w:sz w:val="28"/>
+          <w:szCs w:val="28"/>
+        </w:rPr>
+        <w:t>split</w:t>
       </w:r>
       <w:r>
         <w:rPr>
@@ -1764,7 +2212,17 @@
           <w:sz w:val="28"/>
           <w:szCs w:val="28"/>
         </w:rPr>
-        <w:t>(“/”)</w:t>
+        <w:t>(</w:t>
+      </w:r>
+      <w:proofErr w:type="gramEnd"/>
+      <w:r>
+        <w:rPr>
+          <w:rFonts w:ascii="Courier New" w:hAnsi="Courier New" w:cs="Courier New"/>
+          <w:color w:val="000000"/>
+          <w:sz w:val="28"/>
+          <w:szCs w:val="28"/>
+        </w:rPr>
+        <w:t>“/”)</w:t>
       </w:r>
       <w:r>
         <w:rPr>
@@ -1862,7 +2320,14 @@
         <w:rPr>
           <w:rFonts w:hint="eastAsia"/>
         </w:rPr>
-        <w:t xml:space="preserve">71-2 </w:t>
+        <w:t>71-</w:t>
+      </w:r>
+      <w:proofErr w:type="gramStart"/>
+      <w:r>
+        <w:rPr>
+          <w:rFonts w:hint="eastAsia"/>
+        </w:rPr>
+        <w:t xml:space="preserve">2 </w:t>
       </w:r>
       <w:r>
         <w:rPr>
@@ -1870,8 +2335,14 @@
         </w:rPr>
         <w:t xml:space="preserve"> </w:t>
       </w:r>
-      <w:r>
-        <w:t>stringBuilder.insert(0,str);</w:t>
+      <w:proofErr w:type="spellStart"/>
+      <w:r>
+        <w:t>stringBuilder.insert</w:t>
+      </w:r>
+      <w:proofErr w:type="spellEnd"/>
+      <w:proofErr w:type="gramEnd"/>
+      <w:r>
+        <w:t>(0,str);</w:t>
       </w:r>
       <w:r>
         <w:rPr>
@@ -1903,7 +2374,14 @@
         <w:rPr>
           <w:rFonts w:hint="eastAsia"/>
         </w:rPr>
-        <w:t>71-3 Stack</w:t>
+        <w:t xml:space="preserve">71-3 </w:t>
+      </w:r>
+      <w:proofErr w:type="gramStart"/>
+      <w:r>
+        <w:rPr>
+          <w:rFonts w:hint="eastAsia"/>
+        </w:rPr>
+        <w:t>Stack</w:t>
       </w:r>
       <w:r>
         <w:rPr>
@@ -1918,7 +2396,11 @@
         <w:t>pop</w:t>
       </w:r>
       <w:r>
-        <w:t>()</w:t>
+        <w:t>(</w:t>
+      </w:r>
+      <w:proofErr w:type="gramEnd"/>
+      <w:r>
+        <w:t>)</w:t>
       </w:r>
       <w:r>
         <w:rPr>
@@ -1950,9 +2432,11 @@
       <w:r>
         <w:t>关注的是第一个变量到</w:t>
       </w:r>
+      <w:proofErr w:type="spellStart"/>
       <w:r>
         <w:t>i</w:t>
       </w:r>
+      <w:proofErr w:type="spellEnd"/>
       <w:r>
         <w:t>的结果转化为第二个变量到</w:t>
       </w:r>
@@ -2024,21 +2508,53 @@
         </w:rPr>
         <w:t>做记号。然后用</w:t>
       </w:r>
-      <w:r>
-        <w:rPr>
-          <w:rFonts w:hint="eastAsia"/>
-        </w:rPr>
-        <w:t xml:space="preserve">boolean firstRow </w:t>
-      </w:r>
-      <w:r>
+      <w:proofErr w:type="spellStart"/>
+      <w:r>
+        <w:rPr>
+          <w:rFonts w:hint="eastAsia"/>
+        </w:rPr>
         <w:t>boolean</w:t>
       </w:r>
-      <w:r>
-        <w:rPr>
-          <w:rFonts w:hint="eastAsia"/>
-        </w:rPr>
-        <w:t xml:space="preserve"> firstCol</w:t>
-      </w:r>
+      <w:proofErr w:type="spellEnd"/>
+      <w:r>
+        <w:rPr>
+          <w:rFonts w:hint="eastAsia"/>
+        </w:rPr>
+        <w:t xml:space="preserve"> </w:t>
+      </w:r>
+      <w:proofErr w:type="spellStart"/>
+      <w:r>
+        <w:rPr>
+          <w:rFonts w:hint="eastAsia"/>
+        </w:rPr>
+        <w:t>firstRow</w:t>
+      </w:r>
+      <w:proofErr w:type="spellEnd"/>
+      <w:r>
+        <w:rPr>
+          <w:rFonts w:hint="eastAsia"/>
+        </w:rPr>
+        <w:t xml:space="preserve"> </w:t>
+      </w:r>
+      <w:proofErr w:type="spellStart"/>
+      <w:r>
+        <w:t>boolean</w:t>
+      </w:r>
+      <w:proofErr w:type="spellEnd"/>
+      <w:r>
+        <w:rPr>
+          <w:rFonts w:hint="eastAsia"/>
+        </w:rPr>
+        <w:t xml:space="preserve"> </w:t>
+      </w:r>
+      <w:proofErr w:type="spellStart"/>
+      <w:r>
+        <w:rPr>
+          <w:rFonts w:hint="eastAsia"/>
+        </w:rPr>
+        <w:t>firstCol</w:t>
+      </w:r>
+      <w:proofErr w:type="spellEnd"/>
       <w:r>
         <w:rPr>
           <w:rFonts w:hint="eastAsia"/>
@@ -2348,6 +2864,7 @@
         </w:rPr>
         <w:t>看看有无可能</w:t>
       </w:r>
+      <w:proofErr w:type="spellStart"/>
       <w:r>
         <w:rPr>
           <w:rStyle w:val="Heading3Char"/>
@@ -2356,6 +2873,7 @@
         </w:rPr>
         <w:t>dp</w:t>
       </w:r>
+      <w:proofErr w:type="spellEnd"/>
       <w:r>
         <w:rPr>
           <w:rStyle w:val="Heading3Char"/>
@@ -2373,13 +2891,33 @@
           <w:b w:val="0"/>
         </w:rPr>
       </w:pPr>
+      <w:proofErr w:type="gramStart"/>
       <w:r>
         <w:rPr>
           <w:rStyle w:val="Heading3Char"/>
           <w:rFonts w:eastAsiaTheme="minorEastAsia"/>
           <w:b w:val="0"/>
         </w:rPr>
-        <w:t>C(n,k) = C(n-1,k-1) + C(n-1,k)</w:t>
+        <w:t>C(</w:t>
+      </w:r>
+      <w:proofErr w:type="spellStart"/>
+      <w:proofErr w:type="gramEnd"/>
+      <w:r>
+        <w:rPr>
+          <w:rStyle w:val="Heading3Char"/>
+          <w:rFonts w:eastAsiaTheme="minorEastAsia"/>
+          <w:b w:val="0"/>
+        </w:rPr>
+        <w:t>n,k</w:t>
+      </w:r>
+      <w:proofErr w:type="spellEnd"/>
+      <w:r>
+        <w:rPr>
+          <w:rStyle w:val="Heading3Char"/>
+          <w:rFonts w:eastAsiaTheme="minorEastAsia"/>
+          <w:b w:val="0"/>
+        </w:rPr>
+        <w:t>) = C(n-1,k-1) + C(n-1,k)</w:t>
       </w:r>
     </w:p>
     <w:p>
@@ -2450,6 +2988,7 @@
         </w:rPr>
         <w:t>用两个</w:t>
       </w:r>
+      <w:proofErr w:type="spellStart"/>
       <w:r>
         <w:rPr>
           <w:rStyle w:val="Heading3Char"/>
@@ -2457,6 +2996,7 @@
         </w:rPr>
         <w:t>hashMap</w:t>
       </w:r>
+      <w:proofErr w:type="spellEnd"/>
       <w:r>
         <w:rPr>
           <w:rStyle w:val="Heading3Char"/>
@@ -2554,6 +3094,7 @@
         </w:rPr>
         <w:t xml:space="preserve">79-1 </w:t>
       </w:r>
+      <w:proofErr w:type="gramStart"/>
       <w:r>
         <w:rPr>
           <w:rStyle w:val="Heading3Char"/>
@@ -2576,14 +3117,23 @@
           <w:rFonts w:eastAsiaTheme="minorEastAsia"/>
           <w:b w:val="0"/>
         </w:rPr>
-        <w:t xml:space="preserve">[] </w:t>
-      </w:r>
-      <w:r>
-        <w:rPr>
-          <w:rStyle w:val="Heading3Char"/>
-          <w:rFonts w:eastAsiaTheme="minorEastAsia" w:hint="eastAsia"/>
+        <w:t>[</w:t>
+      </w:r>
+      <w:proofErr w:type="gramEnd"/>
+      <w:r>
+        <w:rPr>
+          <w:rStyle w:val="Heading3Char"/>
+          <w:rFonts w:eastAsiaTheme="minorEastAsia"/>
           <w:b w:val="0"/>
         </w:rPr>
+        <w:t xml:space="preserve">] </w:t>
+      </w:r>
+      <w:r>
+        <w:rPr>
+          <w:rStyle w:val="Heading3Char"/>
+          <w:rFonts w:eastAsiaTheme="minorEastAsia" w:hint="eastAsia"/>
+          <w:b w:val="0"/>
+        </w:rPr>
         <w:t>数组表示已经访问过。本题最容易出错的地方！用的是递归，在开始的时候</w:t>
       </w:r>
       <w:r>
@@ -2600,14 +3150,32 @@
           <w:rFonts w:eastAsiaTheme="minorEastAsia"/>
           <w:b w:val="0"/>
         </w:rPr>
-        <w:t>[i][j]</w:t>
-      </w:r>
-      <w:r>
-        <w:rPr>
-          <w:rStyle w:val="Heading3Char"/>
-          <w:rFonts w:eastAsiaTheme="minorEastAsia" w:hint="eastAsia"/>
+        <w:t>[</w:t>
+      </w:r>
+      <w:proofErr w:type="spellStart"/>
+      <w:r>
+        <w:rPr>
+          <w:rStyle w:val="Heading3Char"/>
+          <w:rFonts w:eastAsiaTheme="minorEastAsia"/>
           <w:b w:val="0"/>
         </w:rPr>
+        <w:t>i</w:t>
+      </w:r>
+      <w:proofErr w:type="spellEnd"/>
+      <w:r>
+        <w:rPr>
+          <w:rStyle w:val="Heading3Char"/>
+          <w:rFonts w:eastAsiaTheme="minorEastAsia"/>
+          <w:b w:val="0"/>
+        </w:rPr>
+        <w:t>][j]</w:t>
+      </w:r>
+      <w:r>
+        <w:rPr>
+          <w:rStyle w:val="Heading3Char"/>
+          <w:rFonts w:eastAsiaTheme="minorEastAsia" w:hint="eastAsia"/>
+          <w:b w:val="0"/>
+        </w:rPr>
         <w:t xml:space="preserve"> </w:t>
       </w:r>
       <w:r>
@@ -2640,14 +3208,32 @@
           <w:rFonts w:eastAsiaTheme="minorEastAsia"/>
           <w:b w:val="0"/>
         </w:rPr>
-        <w:t>visited[i][j] = false</w:t>
-      </w:r>
-      <w:r>
-        <w:rPr>
-          <w:rStyle w:val="Heading3Char"/>
-          <w:rFonts w:eastAsiaTheme="minorEastAsia" w:hint="eastAsia"/>
+        <w:t>visited[</w:t>
+      </w:r>
+      <w:proofErr w:type="spellStart"/>
+      <w:r>
+        <w:rPr>
+          <w:rStyle w:val="Heading3Char"/>
+          <w:rFonts w:eastAsiaTheme="minorEastAsia"/>
           <w:b w:val="0"/>
         </w:rPr>
+        <w:t>i</w:t>
+      </w:r>
+      <w:proofErr w:type="spellEnd"/>
+      <w:r>
+        <w:rPr>
+          <w:rStyle w:val="Heading3Char"/>
+          <w:rFonts w:eastAsiaTheme="minorEastAsia"/>
+          <w:b w:val="0"/>
+        </w:rPr>
+        <w:t>][j] = false</w:t>
+      </w:r>
+      <w:r>
+        <w:rPr>
+          <w:rStyle w:val="Heading3Char"/>
+          <w:rFonts w:eastAsiaTheme="minorEastAsia" w:hint="eastAsia"/>
+          <w:b w:val="0"/>
+        </w:rPr>
         <w:t xml:space="preserve"> </w:t>
       </w:r>
       <w:r>
@@ -2821,7 +3407,25 @@
           <w:rFonts w:eastAsiaTheme="minorEastAsia"/>
           <w:b/>
         </w:rPr>
-        <w:t>80 Remove Duplicates From Sorted Array II</w:t>
+        <w:t xml:space="preserve">80 Remove Duplicates </w:t>
+      </w:r>
+      <w:proofErr w:type="gramStart"/>
+      <w:r>
+        <w:rPr>
+          <w:rStyle w:val="Heading3Char"/>
+          <w:rFonts w:eastAsiaTheme="minorEastAsia"/>
+          <w:b/>
+        </w:rPr>
+        <w:t>From</w:t>
+      </w:r>
+      <w:proofErr w:type="gramEnd"/>
+      <w:r>
+        <w:rPr>
+          <w:rStyle w:val="Heading3Char"/>
+          <w:rFonts w:eastAsiaTheme="minorEastAsia"/>
+          <w:b/>
+        </w:rPr>
+        <w:t xml:space="preserve"> Sorted Array II</w:t>
       </w:r>
     </w:p>
     <w:p>
@@ -2857,7 +3461,25 @@
           <w:rFonts w:eastAsiaTheme="minorEastAsia"/>
           <w:b/>
         </w:rPr>
-        <w:t>81 Search In Rotated Sorted Array II</w:t>
+        <w:t xml:space="preserve">81 Search </w:t>
+      </w:r>
+      <w:proofErr w:type="gramStart"/>
+      <w:r>
+        <w:rPr>
+          <w:rStyle w:val="Heading3Char"/>
+          <w:rFonts w:eastAsiaTheme="minorEastAsia"/>
+          <w:b/>
+        </w:rPr>
+        <w:t>In</w:t>
+      </w:r>
+      <w:proofErr w:type="gramEnd"/>
+      <w:r>
+        <w:rPr>
+          <w:rStyle w:val="Heading3Char"/>
+          <w:rFonts w:eastAsiaTheme="minorEastAsia"/>
+          <w:b/>
+        </w:rPr>
+        <w:t xml:space="preserve"> Rotated Sorted Array II</w:t>
       </w:r>
     </w:p>
     <w:p>
@@ -2947,7 +3569,25 @@
           <w:rFonts w:eastAsiaTheme="minorEastAsia"/>
           <w:b/>
         </w:rPr>
-        <w:t>84 Largest Rectangle in Histogram</w:t>
+        <w:t xml:space="preserve">84 Largest Rectangle </w:t>
+      </w:r>
+      <w:proofErr w:type="spellStart"/>
+      <w:r>
+        <w:rPr>
+          <w:rStyle w:val="Heading3Char"/>
+          <w:rFonts w:eastAsiaTheme="minorEastAsia"/>
+          <w:b/>
+        </w:rPr>
+        <w:t>in</w:t>
+      </w:r>
+      <w:proofErr w:type="spellEnd"/>
+      <w:r>
+        <w:rPr>
+          <w:rStyle w:val="Heading3Char"/>
+          <w:rFonts w:eastAsiaTheme="minorEastAsia"/>
+          <w:b/>
+        </w:rPr>
+        <w:t xml:space="preserve"> Histogram</w:t>
       </w:r>
     </w:p>
     <w:p>
@@ -2995,7 +3635,23 @@
           <w:rStyle w:val="Heading3Char"/>
           <w:rFonts w:eastAsiaTheme="minorEastAsia"/>
         </w:rPr>
-        <w:t xml:space="preserve"> compare when “pop up”</w:t>
+        <w:t xml:space="preserve"> compare when “</w:t>
+      </w:r>
+      <w:proofErr w:type="spellStart"/>
+      <w:r>
+        <w:rPr>
+          <w:rStyle w:val="Heading3Char"/>
+          <w:rFonts w:eastAsiaTheme="minorEastAsia"/>
+        </w:rPr>
+        <w:t>pop up</w:t>
+      </w:r>
+      <w:proofErr w:type="spellEnd"/>
+      <w:r>
+        <w:rPr>
+          <w:rStyle w:val="Heading3Char"/>
+          <w:rFonts w:eastAsiaTheme="minorEastAsia"/>
+        </w:rPr>
+        <w:t>”</w:t>
       </w:r>
     </w:p>
     <w:p>
@@ -3029,7 +3685,23 @@
           <w:rStyle w:val="Heading3Char"/>
           <w:rFonts w:eastAsiaTheme="minorEastAsia"/>
         </w:rPr>
-        <w:t>85-1 Based on question 84</w:t>
+        <w:t xml:space="preserve">85-1 </w:t>
+      </w:r>
+      <w:proofErr w:type="gramStart"/>
+      <w:r>
+        <w:rPr>
+          <w:rStyle w:val="Heading3Char"/>
+          <w:rFonts w:eastAsiaTheme="minorEastAsia"/>
+        </w:rPr>
+        <w:t>Based</w:t>
+      </w:r>
+      <w:proofErr w:type="gramEnd"/>
+      <w:r>
+        <w:rPr>
+          <w:rStyle w:val="Heading3Char"/>
+          <w:rFonts w:eastAsiaTheme="minorEastAsia"/>
+        </w:rPr>
+        <w:t xml:space="preserve"> on question 84</w:t>
       </w:r>
       <w:r>
         <w:rPr>
@@ -3152,7 +3824,32 @@
           <w:rStyle w:val="Heading3Char"/>
           <w:rFonts w:eastAsiaTheme="minorEastAsia" w:hint="eastAsia"/>
         </w:rPr>
-        <w:t xml:space="preserve"> toCharArray() </w:t>
+        <w:t xml:space="preserve"> </w:t>
+      </w:r>
+      <w:proofErr w:type="spellStart"/>
+      <w:proofErr w:type="gramStart"/>
+      <w:r>
+        <w:rPr>
+          <w:rStyle w:val="Heading3Char"/>
+          <w:rFonts w:eastAsiaTheme="minorEastAsia" w:hint="eastAsia"/>
+        </w:rPr>
+        <w:t>toCharArray</w:t>
+      </w:r>
+      <w:proofErr w:type="spellEnd"/>
+      <w:r>
+        <w:rPr>
+          <w:rStyle w:val="Heading3Char"/>
+          <w:rFonts w:eastAsiaTheme="minorEastAsia" w:hint="eastAsia"/>
+        </w:rPr>
+        <w:t>(</w:t>
+      </w:r>
+      <w:proofErr w:type="gramEnd"/>
+      <w:r>
+        <w:rPr>
+          <w:rStyle w:val="Heading3Char"/>
+          <w:rFonts w:eastAsiaTheme="minorEastAsia" w:hint="eastAsia"/>
+        </w:rPr>
+        <w:t xml:space="preserve">) </w:t>
       </w:r>
       <w:r>
         <w:rPr>
@@ -3166,22 +3863,38 @@
           <w:rStyle w:val="Heading3Char"/>
           <w:rFonts w:eastAsiaTheme="minorEastAsia" w:hint="eastAsia"/>
         </w:rPr>
-        <w:t xml:space="preserve"> Arrays</w:t>
-      </w:r>
-      <w:r>
-        <w:rPr>
-          <w:rStyle w:val="Heading3Char"/>
-          <w:rFonts w:eastAsiaTheme="minorEastAsia"/>
-        </w:rPr>
-        <w:t>.sort()</w:t>
-      </w:r>
-      <w:r>
-        <w:rPr>
-          <w:rStyle w:val="Heading3Char"/>
-          <w:rFonts w:eastAsiaTheme="minorEastAsia" w:hint="eastAsia"/>
-        </w:rPr>
         <w:t xml:space="preserve"> </w:t>
       </w:r>
+      <w:proofErr w:type="spellStart"/>
+      <w:r>
+        <w:rPr>
+          <w:rStyle w:val="Heading3Char"/>
+          <w:rFonts w:eastAsiaTheme="minorEastAsia" w:hint="eastAsia"/>
+        </w:rPr>
+        <w:t>Arrays</w:t>
+      </w:r>
+      <w:r>
+        <w:rPr>
+          <w:rStyle w:val="Heading3Char"/>
+          <w:rFonts w:eastAsiaTheme="minorEastAsia"/>
+        </w:rPr>
+        <w:t>.sort</w:t>
+      </w:r>
+      <w:proofErr w:type="spellEnd"/>
+      <w:r>
+        <w:rPr>
+          <w:rStyle w:val="Heading3Char"/>
+          <w:rFonts w:eastAsiaTheme="minorEastAsia"/>
+        </w:rPr>
+        <w:t>()</w:t>
+      </w:r>
+      <w:r>
+        <w:rPr>
+          <w:rStyle w:val="Heading3Char"/>
+          <w:rFonts w:eastAsiaTheme="minorEastAsia" w:hint="eastAsia"/>
+        </w:rPr>
+        <w:t xml:space="preserve"> </w:t>
+      </w:r>
       <w:r>
         <w:rPr>
           <w:rStyle w:val="Heading3Char"/>
@@ -3247,6 +3960,7 @@
         </w:rPr>
         <w:t xml:space="preserve">87-2 </w:t>
       </w:r>
+      <w:proofErr w:type="gramStart"/>
       <w:r>
         <w:rPr>
           <w:rStyle w:val="Heading3Char"/>
@@ -3266,7 +3980,15 @@
           <w:rStyle w:val="Heading3Char"/>
           <w:rFonts w:eastAsiaTheme="minorEastAsia"/>
         </w:rPr>
-        <w:t>()</w:t>
+        <w:t>(</w:t>
+      </w:r>
+      <w:proofErr w:type="gramEnd"/>
+      <w:r>
+        <w:rPr>
+          <w:rStyle w:val="Heading3Char"/>
+          <w:rFonts w:eastAsiaTheme="minorEastAsia"/>
+        </w:rPr>
+        <w:t>)</w:t>
       </w:r>
       <w:r>
         <w:rPr>
@@ -3415,8 +4137,17 @@
           <w:rStyle w:val="Heading3Char"/>
           <w:rFonts w:eastAsiaTheme="minorEastAsia"/>
         </w:rPr>
-        <w:t>example to use ArrayList</w:t>
-      </w:r>
+        <w:t xml:space="preserve">example to use </w:t>
+      </w:r>
+      <w:proofErr w:type="spellStart"/>
+      <w:r>
+        <w:rPr>
+          <w:rStyle w:val="Heading3Char"/>
+          <w:rFonts w:eastAsiaTheme="minorEastAsia"/>
+        </w:rPr>
+        <w:t>ArrayList</w:t>
+      </w:r>
+      <w:proofErr w:type="spellEnd"/>
       <w:r>
         <w:rPr>
           <w:rStyle w:val="Heading3Char"/>
@@ -3449,19 +4180,19 @@
           <w:b/>
           <w:bCs/>
         </w:rPr>
-        <w:t>90 SubSets II</w:t>
-      </w:r>
-    </w:p>
-    <w:p>
-      <w:pPr>
-        <w:pStyle w:val="Heading3"/>
+        <w:t xml:space="preserve">90 </w:t>
+      </w:r>
+      <w:proofErr w:type="spellStart"/>
+      <w:r>
         <w:rPr>
           <w:rStyle w:val="Heading3Char"/>
           <w:rFonts w:eastAsiaTheme="minorEastAsia"/>
           <w:b/>
           <w:bCs/>
         </w:rPr>
-      </w:pPr>
+        <w:t>SubSets</w:t>
+      </w:r>
+      <w:proofErr w:type="spellEnd"/>
       <w:r>
         <w:rPr>
           <w:rStyle w:val="Heading3Char"/>
@@ -3469,6 +4200,26 @@
           <w:b/>
           <w:bCs/>
         </w:rPr>
+        <w:t xml:space="preserve"> II</w:t>
+      </w:r>
+    </w:p>
+    <w:p>
+      <w:pPr>
+        <w:pStyle w:val="Heading3"/>
+        <w:rPr>
+          <w:rStyle w:val="Heading3Char"/>
+          <w:rFonts w:eastAsiaTheme="minorEastAsia"/>
+          <w:b/>
+          <w:bCs/>
+        </w:rPr>
+      </w:pPr>
+      <w:r>
+        <w:rPr>
+          <w:rStyle w:val="Heading3Char"/>
+          <w:rFonts w:eastAsiaTheme="minorEastAsia"/>
+          <w:b/>
+          <w:bCs/>
+        </w:rPr>
         <w:t>Review II</w:t>
       </w:r>
     </w:p>
@@ -3637,24 +4388,44 @@
           <w:b/>
           <w:bCs/>
         </w:rPr>
-        <w:t>92 Reverse LinkedList II</w:t>
-      </w:r>
-    </w:p>
-    <w:p>
-      <w:pPr>
-        <w:pStyle w:val="Heading3"/>
-        <w:rPr>
-          <w:rStyle w:val="Heading3Char"/>
-          <w:rFonts w:eastAsiaTheme="minorEastAsia" w:hint="eastAsia"/>
+        <w:t xml:space="preserve">92 Reverse </w:t>
+      </w:r>
+      <w:proofErr w:type="spellStart"/>
+      <w:r>
+        <w:rPr>
+          <w:rStyle w:val="Heading3Char"/>
+          <w:rFonts w:eastAsiaTheme="minorEastAsia"/>
+          <w:b/>
           <w:bCs/>
         </w:rPr>
-      </w:pPr>
-      <w:r>
-        <w:rPr>
-          <w:rStyle w:val="Heading3Char"/>
-          <w:rFonts w:eastAsiaTheme="minorEastAsia" w:hint="eastAsia"/>
+        <w:t>LinkedList</w:t>
+      </w:r>
+      <w:proofErr w:type="spellEnd"/>
+      <w:r>
+        <w:rPr>
+          <w:rStyle w:val="Heading3Char"/>
+          <w:rFonts w:eastAsiaTheme="minorEastAsia"/>
+          <w:b/>
           <w:bCs/>
         </w:rPr>
+        <w:t xml:space="preserve"> II</w:t>
+      </w:r>
+    </w:p>
+    <w:p>
+      <w:pPr>
+        <w:pStyle w:val="Heading3"/>
+        <w:rPr>
+          <w:rStyle w:val="Heading3Char"/>
+          <w:rFonts w:eastAsiaTheme="minorEastAsia" w:hint="eastAsia"/>
+          <w:bCs/>
+        </w:rPr>
+      </w:pPr>
+      <w:r>
+        <w:rPr>
+          <w:rStyle w:val="Heading3Char"/>
+          <w:rFonts w:eastAsiaTheme="minorEastAsia" w:hint="eastAsia"/>
+          <w:bCs/>
+        </w:rPr>
         <w:t xml:space="preserve">92-1 </w:t>
       </w:r>
       <w:r>
@@ -3671,21 +4442,414 @@
         <w:pStyle w:val="Heading3"/>
         <w:rPr>
           <w:rStyle w:val="Heading3Char"/>
-          <w:rFonts w:eastAsiaTheme="minorEastAsia" w:hint="eastAsia"/>
+          <w:rFonts w:eastAsiaTheme="minorEastAsia"/>
+          <w:b/>
           <w:bCs/>
         </w:rPr>
       </w:pPr>
+      <w:r>
+        <w:rPr>
+          <w:rStyle w:val="Heading3Char"/>
+          <w:rFonts w:eastAsiaTheme="minorEastAsia"/>
+          <w:b/>
+          <w:bCs/>
+        </w:rPr>
+        <w:t>93 Restore IP Addresses</w:t>
+      </w:r>
+    </w:p>
+    <w:p>
+      <w:pPr>
+        <w:pStyle w:val="Heading3"/>
+        <w:rPr>
+          <w:rStyle w:val="Heading3Char"/>
+          <w:rFonts w:eastAsiaTheme="minorEastAsia" w:hint="eastAsia"/>
+          <w:bCs/>
+        </w:rPr>
+      </w:pPr>
+      <w:r>
+        <w:rPr>
+          <w:rStyle w:val="Heading3Char"/>
+          <w:rFonts w:eastAsiaTheme="minorEastAsia"/>
+          <w:bCs/>
+        </w:rPr>
+        <w:t>93-1</w:t>
+      </w:r>
+      <w:r>
+        <w:rPr>
+          <w:rStyle w:val="Heading3Char"/>
+          <w:rFonts w:eastAsiaTheme="minorEastAsia"/>
+          <w:bCs/>
+        </w:rPr>
+        <w:t xml:space="preserve"> </w:t>
+      </w:r>
+      <w:r>
+        <w:rPr>
+          <w:rStyle w:val="Heading3Char"/>
+          <w:rFonts w:eastAsiaTheme="minorEastAsia" w:hint="eastAsia"/>
+          <w:bCs/>
+        </w:rPr>
+        <w:t>因为需要返回所有的结果，所以只能用</w:t>
+      </w:r>
+      <w:r>
+        <w:rPr>
+          <w:rStyle w:val="Heading3Char"/>
+          <w:rFonts w:eastAsiaTheme="minorEastAsia" w:hint="eastAsia"/>
+          <w:bCs/>
+        </w:rPr>
+        <w:t>recursion</w:t>
+      </w:r>
+      <w:r>
+        <w:rPr>
+          <w:rStyle w:val="Heading3Char"/>
+          <w:rFonts w:eastAsiaTheme="minorEastAsia" w:hint="eastAsia"/>
+          <w:bCs/>
+        </w:rPr>
+        <w:t>不能用</w:t>
+      </w:r>
+      <w:proofErr w:type="spellStart"/>
+      <w:r>
+        <w:rPr>
+          <w:rStyle w:val="Heading3Char"/>
+          <w:rFonts w:eastAsiaTheme="minorEastAsia" w:hint="eastAsia"/>
+          <w:bCs/>
+        </w:rPr>
+        <w:t>dp</w:t>
+      </w:r>
+      <w:proofErr w:type="spellEnd"/>
+    </w:p>
+    <w:p>
+      <w:pPr>
+        <w:pStyle w:val="Heading3"/>
+        <w:rPr>
+          <w:rStyle w:val="Heading3Char"/>
+          <w:rFonts w:eastAsiaTheme="minorEastAsia"/>
+          <w:bCs/>
+        </w:rPr>
+      </w:pPr>
+      <w:r>
+        <w:rPr>
+          <w:rStyle w:val="Heading3Char"/>
+          <w:rFonts w:eastAsiaTheme="minorEastAsia" w:hint="eastAsia"/>
+          <w:bCs/>
+        </w:rPr>
+        <w:t xml:space="preserve">93-2 </w:t>
+      </w:r>
+      <w:r>
+        <w:rPr>
+          <w:rStyle w:val="Heading3Char"/>
+          <w:rFonts w:eastAsiaTheme="minorEastAsia"/>
+          <w:bCs/>
+        </w:rPr>
+        <w:t>‘0’</w:t>
+      </w:r>
+      <w:r>
+        <w:rPr>
+          <w:rStyle w:val="Heading3Char"/>
+          <w:rFonts w:eastAsiaTheme="minorEastAsia" w:hint="eastAsia"/>
+          <w:bCs/>
+        </w:rPr>
+        <w:t>的处理是个重点</w:t>
+      </w:r>
+      <w:r>
+        <w:rPr>
+          <w:rStyle w:val="Heading3Char"/>
+          <w:rFonts w:eastAsiaTheme="minorEastAsia" w:hint="eastAsia"/>
+          <w:bCs/>
+        </w:rPr>
+        <w:t>。</w:t>
+      </w:r>
+      <w:r>
+        <w:rPr>
+          <w:rStyle w:val="Heading3Char"/>
+          <w:rFonts w:eastAsiaTheme="minorEastAsia" w:hint="eastAsia"/>
+          <w:bCs/>
+        </w:rPr>
+        <w:t xml:space="preserve"> </w:t>
+      </w:r>
+      <w:r>
+        <w:rPr>
+          <w:rStyle w:val="Heading3Char"/>
+          <w:rFonts w:eastAsiaTheme="minorEastAsia" w:hint="eastAsia"/>
+          <w:bCs/>
+        </w:rPr>
+        <w:t>如何将</w:t>
+      </w:r>
+      <w:r>
+        <w:rPr>
+          <w:rStyle w:val="Heading3Char"/>
+          <w:rFonts w:eastAsiaTheme="minorEastAsia" w:hint="eastAsia"/>
+          <w:bCs/>
+        </w:rPr>
+        <w:t>string</w:t>
+      </w:r>
+      <w:r>
+        <w:rPr>
+          <w:rStyle w:val="Heading3Char"/>
+          <w:rFonts w:eastAsiaTheme="minorEastAsia" w:hint="eastAsia"/>
+          <w:bCs/>
+        </w:rPr>
+        <w:t>转为数字</w:t>
+      </w:r>
+      <w:r>
+        <w:rPr>
+          <w:rStyle w:val="Heading3Char"/>
+          <w:rFonts w:eastAsiaTheme="minorEastAsia"/>
+          <w:bCs/>
+        </w:rPr>
+        <w:t>:</w:t>
+      </w:r>
+      <w:r>
+        <w:rPr>
+          <w:rStyle w:val="Heading3Char"/>
+          <w:rFonts w:eastAsiaTheme="minorEastAsia" w:hint="eastAsia"/>
+          <w:bCs/>
+        </w:rPr>
+        <w:t xml:space="preserve"> </w:t>
+      </w:r>
+      <w:proofErr w:type="spellStart"/>
+      <w:r>
+        <w:rPr>
+          <w:rStyle w:val="Heading3Char"/>
+          <w:rFonts w:eastAsiaTheme="minorEastAsia"/>
+          <w:bCs/>
+        </w:rPr>
+        <w:t>Integer.parseInt</w:t>
+      </w:r>
+      <w:proofErr w:type="spellEnd"/>
+      <w:r>
+        <w:rPr>
+          <w:rStyle w:val="Heading3Char"/>
+          <w:rFonts w:eastAsiaTheme="minorEastAsia"/>
+          <w:bCs/>
+        </w:rPr>
+        <w:t>(</w:t>
+      </w:r>
+      <w:proofErr w:type="spellStart"/>
+      <w:r>
+        <w:rPr>
+          <w:rStyle w:val="Heading3Char"/>
+          <w:rFonts w:eastAsiaTheme="minorEastAsia"/>
+          <w:bCs/>
+        </w:rPr>
+        <w:t>str.substring</w:t>
+      </w:r>
+      <w:proofErr w:type="spellEnd"/>
+      <w:r>
+        <w:rPr>
+          <w:rStyle w:val="Heading3Char"/>
+          <w:rFonts w:eastAsiaTheme="minorEastAsia"/>
+          <w:bCs/>
+        </w:rPr>
+        <w:t>(</w:t>
+      </w:r>
+      <w:proofErr w:type="spellStart"/>
+      <w:r>
+        <w:rPr>
+          <w:rStyle w:val="Heading3Char"/>
+          <w:rFonts w:eastAsiaTheme="minorEastAsia"/>
+          <w:bCs/>
+        </w:rPr>
+        <w:t>start,end</w:t>
+      </w:r>
+      <w:proofErr w:type="spellEnd"/>
+      <w:r>
+        <w:rPr>
+          <w:rStyle w:val="Heading3Char"/>
+          <w:rFonts w:eastAsiaTheme="minorEastAsia"/>
+          <w:bCs/>
+        </w:rPr>
+        <w:t>));</w:t>
+      </w:r>
+    </w:p>
+    <w:p>
+      <w:pPr>
+        <w:pStyle w:val="Heading3"/>
+        <w:rPr>
+          <w:rStyle w:val="Heading3Char"/>
+          <w:rFonts w:eastAsiaTheme="minorEastAsia"/>
+          <w:b/>
+        </w:rPr>
+      </w:pPr>
+      <w:r>
+        <w:rPr>
+          <w:rStyle w:val="Heading3Char"/>
+          <w:rFonts w:eastAsiaTheme="minorEastAsia"/>
+          <w:b/>
+        </w:rPr>
+        <w:t xml:space="preserve">94 Binary Tree </w:t>
+      </w:r>
+      <w:proofErr w:type="spellStart"/>
+      <w:r>
+        <w:rPr>
+          <w:rStyle w:val="Heading3Char"/>
+          <w:rFonts w:eastAsiaTheme="minorEastAsia"/>
+          <w:b/>
+        </w:rPr>
+        <w:t>Inorder</w:t>
+      </w:r>
+      <w:proofErr w:type="spellEnd"/>
+      <w:r>
+        <w:rPr>
+          <w:rStyle w:val="Heading3Char"/>
+          <w:rFonts w:eastAsiaTheme="minorEastAsia"/>
+          <w:b/>
+        </w:rPr>
+        <w:t xml:space="preserve"> Traversal</w:t>
+      </w:r>
+    </w:p>
+    <w:p>
+      <w:pPr>
+        <w:pStyle w:val="Heading3"/>
+        <w:rPr>
+          <w:rStyle w:val="Heading3Char"/>
+          <w:rFonts w:eastAsiaTheme="minorEastAsia"/>
+          <w:b/>
+        </w:rPr>
+      </w:pPr>
+      <w:r>
+        <w:rPr>
+          <w:rStyle w:val="Heading3Char"/>
+          <w:rFonts w:eastAsiaTheme="minorEastAsia"/>
+          <w:b/>
+        </w:rPr>
+        <w:t>Revisit III iterative solution</w:t>
+      </w:r>
+    </w:p>
+    <w:p>
+      <w:pPr>
+        <w:pStyle w:val="Heading3"/>
+        <w:rPr>
+          <w:rStyle w:val="Heading3Char"/>
+          <w:rFonts w:eastAsiaTheme="minorEastAsia"/>
+        </w:rPr>
+      </w:pPr>
+      <w:r>
+        <w:rPr>
+          <w:rStyle w:val="Heading3Char"/>
+          <w:rFonts w:eastAsiaTheme="minorEastAsia"/>
+        </w:rPr>
+        <w:t xml:space="preserve">94-1 </w:t>
+      </w:r>
+      <w:proofErr w:type="spellStart"/>
+      <w:r>
+        <w:rPr>
+          <w:rStyle w:val="Heading3Char"/>
+          <w:rFonts w:eastAsiaTheme="minorEastAsia"/>
+        </w:rPr>
+        <w:t>Itervation</w:t>
+      </w:r>
+      <w:proofErr w:type="spellEnd"/>
+      <w:r>
+        <w:rPr>
+          <w:rStyle w:val="Heading3Char"/>
+          <w:rFonts w:eastAsiaTheme="minorEastAsia"/>
+        </w:rPr>
+        <w:t xml:space="preserve"> </w:t>
+      </w:r>
+      <w:proofErr w:type="gramStart"/>
+      <w:r>
+        <w:rPr>
+          <w:rStyle w:val="Heading3Char"/>
+          <w:rFonts w:eastAsiaTheme="minorEastAsia"/>
+        </w:rPr>
+        <w:t>solution !!!</w:t>
+      </w:r>
+      <w:proofErr w:type="gramEnd"/>
+      <w:r>
+        <w:rPr>
+          <w:rStyle w:val="Heading3Char"/>
+          <w:rFonts w:eastAsiaTheme="minorEastAsia"/>
+        </w:rPr>
+        <w:t xml:space="preserve"> Revisit </w:t>
+      </w:r>
+      <w:proofErr w:type="gramStart"/>
+      <w:r>
+        <w:rPr>
+          <w:rStyle w:val="Heading3Char"/>
+          <w:rFonts w:eastAsiaTheme="minorEastAsia"/>
+        </w:rPr>
+        <w:t>while(</w:t>
+      </w:r>
+      <w:proofErr w:type="gramEnd"/>
+      <w:r>
+        <w:rPr>
+          <w:rStyle w:val="Heading3Char"/>
+          <w:rFonts w:eastAsiaTheme="minorEastAsia"/>
+        </w:rPr>
+        <w:t>root!=null) || !stack.is Empty())</w:t>
+      </w:r>
+    </w:p>
+    <w:p>
+      <w:pPr>
+        <w:pStyle w:val="Heading3"/>
+        <w:rPr>
+          <w:rStyle w:val="Heading3Char"/>
+          <w:rFonts w:eastAsiaTheme="minorEastAsia"/>
+          <w:b/>
+          <w:bCs/>
+        </w:rPr>
+      </w:pPr>
+      <w:r>
+        <w:rPr>
+          <w:rStyle w:val="Heading3Char"/>
+          <w:b/>
+          <w:bCs/>
+        </w:rPr>
+        <w:t>95. Unique Binary Search Trees II</w:t>
+      </w:r>
+    </w:p>
+    <w:p>
+      <w:pPr>
+        <w:pStyle w:val="Heading3"/>
+        <w:rPr>
+          <w:rStyle w:val="Heading3Char"/>
+          <w:rFonts w:eastAsiaTheme="minorEastAsia"/>
+        </w:rPr>
+      </w:pPr>
+      <w:r>
+        <w:rPr>
+          <w:rStyle w:val="Heading3Char"/>
+          <w:rFonts w:eastAsiaTheme="minorEastAsia"/>
+        </w:rPr>
+        <w:t xml:space="preserve">95-1 </w:t>
+      </w:r>
+      <w:r>
+        <w:rPr>
+          <w:rStyle w:val="Heading3Char"/>
+          <w:rFonts w:eastAsiaTheme="minorEastAsia" w:hint="eastAsia"/>
+        </w:rPr>
+        <w:t>注意本题解法中</w:t>
+      </w:r>
+      <w:r>
+        <w:rPr>
+          <w:rStyle w:val="Heading3Char"/>
+          <w:rFonts w:eastAsiaTheme="minorEastAsia" w:hint="eastAsia"/>
+        </w:rPr>
+        <w:t>for loop</w:t>
+      </w:r>
+      <w:r>
+        <w:rPr>
+          <w:rStyle w:val="Heading3Char"/>
+          <w:rFonts w:eastAsiaTheme="minorEastAsia" w:hint="eastAsia"/>
+        </w:rPr>
+        <w:t>的用法，</w:t>
+      </w:r>
       <w:bookmarkStart w:id="0" w:name="_GoBack"/>
       <w:bookmarkEnd w:id="0"/>
-    </w:p>
-    <w:p>
-      <w:pPr>
-        <w:pStyle w:val="Heading3"/>
-        <w:rPr>
-          <w:rStyle w:val="Heading3Char"/>
-          <w:rFonts w:eastAsiaTheme="minorEastAsia"/>
-        </w:rPr>
-      </w:pPr>
+      <w:r>
+        <w:rPr>
+          <w:rStyle w:val="Heading3Char"/>
+          <w:rFonts w:eastAsiaTheme="minorEastAsia" w:hint="eastAsia"/>
+        </w:rPr>
+        <w:t>本题返回了</w:t>
+      </w:r>
+      <w:r>
+        <w:rPr>
+          <w:rStyle w:val="Heading3Char"/>
+          <w:rFonts w:eastAsiaTheme="minorEastAsia"/>
+        </w:rPr>
+        <w:t xml:space="preserve"> group (list) of values</w:t>
+      </w:r>
     </w:p>
     <w:sectPr>
       <w:pgSz w:w="15840" w:h="24480" w:code="3"/>
@@ -5138,4 +6302,16 @@
   <a:objectDefaults/>
   <a:extraClrSchemeLst/>
 </a:theme>
+</file>
+
+<file path=customXml/item1.xml><?xml version="1.0" encoding="utf-8"?>
+<b:Sources xmlns:b="http://schemas.openxmlformats.org/officeDocument/2006/bibliography" xmlns="http://schemas.openxmlformats.org/officeDocument/2006/bibliography" SelectedStyle="\APA.XSL" StyleName="APA"/>
+</file>
+
+<file path=customXml/itemProps1.xml><?xml version="1.0" encoding="utf-8"?>
+<ds:datastoreItem xmlns:ds="http://schemas.openxmlformats.org/officeDocument/2006/customXml" ds:itemID="{AF87B966-7A1D-4B93-990F-ECEBCFFB9DB5}">
+  <ds:schemaRefs>
+    <ds:schemaRef ds:uri="http://schemas.openxmlformats.org/officeDocument/2006/bibliography"/>
+  </ds:schemaRefs>
+</ds:datastoreItem>
 </file>
</xml_diff>